<commit_message>
made changes in V2 resume
</commit_message>
<xml_diff>
--- a/Susant Kumar Bhuyan Resume 2024 v2.docx
+++ b/Susant Kumar Bhuyan Resume 2024 v2.docx
@@ -23,7 +23,7 @@
     </w:p>
     <w:p>
       <w:pPr>
-        <w:spacing w:after="0"/>
+        <w:spacing w:after="0" w:line="240" w:lineRule="auto"/>
         <w:jc w:val="center"/>
         <w:rPr>
           <w:rFonts w:ascii="Times New Roman" w:hAnsi="Times New Roman" w:cs="Times New Roman"/>
@@ -54,8 +54,10 @@
           <w:rPr>
             <w:rStyle w:val="Hyperlink"/>
             <w:rFonts w:ascii="Times New Roman" w:hAnsi="Times New Roman" w:cs="Times New Roman"/>
+            <w:color w:val="auto"/>
             <w:sz w:val="24"/>
             <w:szCs w:val="24"/>
+            <w:u w:val="none"/>
           </w:rPr>
           <w:t>susantkumarbhuyan8@gmail.com</w:t>
         </w:r>
@@ -102,6 +104,15 @@
         </w:rPr>
         <w:t>+91 7077355085</w:t>
       </w:r>
+    </w:p>
+    <w:p>
+      <w:pPr>
+        <w:spacing w:after="0" w:line="360" w:lineRule="auto"/>
+        <w:jc w:val="center"/>
+        <w:rPr>
+          <w:rFonts w:ascii="Times New Roman" w:hAnsi="Times New Roman" w:cs="Times New Roman"/>
+        </w:rPr>
+      </w:pPr>
       <w:r>
         <w:rPr>
           <w:rFonts w:ascii="Times New Roman" w:hAnsi="Times New Roman" w:cs="Times New Roman"/>
@@ -489,8 +500,19 @@
           <w:sz w:val="24"/>
           <w:szCs w:val="24"/>
         </w:rPr>
-        <w:t>JUnit5, Mockito</w:t>
-      </w:r>
+        <w:t xml:space="preserve">JUnit5, </w:t>
+      </w:r>
+      <w:bookmarkStart w:id="0" w:name="_GoBack"/>
+      <w:r>
+        <w:rPr>
+          <w:rFonts w:ascii="Times New Roman" w:hAnsi="Times New Roman" w:cs="Times New Roman"/>
+          <w:b/>
+          <w:sz w:val="24"/>
+          <w:szCs w:val="24"/>
+        </w:rPr>
+        <w:t>Mockito</w:t>
+      </w:r>
+      <w:bookmarkEnd w:id="0"/>
     </w:p>
     <w:p>
       <w:pPr>
@@ -746,27 +768,27 @@
       <w:r>
         <w:rPr>
           <w:rFonts w:ascii="Times New Roman" w:hAnsi="Times New Roman" w:cs="Times New Roman"/>
-          <w:sz w:val="24"/>
-          <w:szCs w:val="24"/>
+          <w:sz w:val="26"/>
+          <w:szCs w:val="26"/>
         </w:rPr>
         <w:t>HealthSignz Technologies Pvt Lt</w:t>
       </w:r>
       <w:r>
         <w:rPr>
           <w:rFonts w:ascii="Times New Roman" w:hAnsi="Times New Roman" w:cs="Times New Roman"/>
-          <w:sz w:val="24"/>
-          <w:szCs w:val="24"/>
+          <w:sz w:val="26"/>
+          <w:szCs w:val="26"/>
         </w:rPr>
         <w:t>d</w:t>
       </w:r>
-    </w:p>
-    <w:p>
-      <w:pPr>
-        <w:spacing w:after="0"/>
-        <w:rPr>
-          <w:rFonts w:ascii="Times New Roman" w:hAnsi="Times New Roman" w:cs="Times New Roman"/>
-        </w:rPr>
-      </w:pPr>
+      <w:r>
+        <w:rPr>
+          <w:rFonts w:ascii="Times New Roman" w:hAnsi="Times New Roman" w:cs="Times New Roman"/>
+          <w:sz w:val="24"/>
+          <w:szCs w:val="24"/>
+        </w:rPr>
+        <w:t xml:space="preserve">     |     </w:t>
+      </w:r>
       <w:r>
         <w:rPr>
           <w:rFonts w:ascii="Times New Roman" w:hAnsi="Times New Roman" w:cs="Times New Roman"/>
@@ -785,8 +807,6 @@
         </w:rPr>
         <w:t>resent</w:t>
       </w:r>
-      <w:bookmarkStart w:id="0" w:name="_GoBack"/>
-      <w:bookmarkEnd w:id="0"/>
     </w:p>
     <w:p>
       <w:pPr>
@@ -1718,7 +1738,7 @@
     </w:p>
     <w:sectPr>
       <w:pgSz w:w="12240" w:h="15840"/>
-      <w:pgMar w:top="1440" w:right="1440" w:bottom="1440" w:left="1440" w:header="720" w:footer="720" w:gutter="0"/>
+      <w:pgMar w:top="1440" w:right="1080" w:bottom="1440" w:left="1080" w:header="720" w:footer="720" w:gutter="0"/>
       <w:cols w:space="720"/>
       <w:docGrid w:linePitch="360"/>
     </w:sectPr>
@@ -3947,7 +3967,7 @@
 </file>
 
 <file path=customXml/itemProps1.xml><?xml version="1.0" encoding="utf-8"?>
-<ds:datastoreItem xmlns:ds="http://schemas.openxmlformats.org/officeDocument/2006/customXml" ds:itemID="{5127CA90-2929-4FC8-B4B0-D24DB94BE18F}">
+<ds:datastoreItem xmlns:ds="http://schemas.openxmlformats.org/officeDocument/2006/customXml" ds:itemID="{0214856A-6A30-4DB8-A645-E883DD92E904}">
   <ds:schemaRefs>
     <ds:schemaRef ds:uri="http://schemas.openxmlformats.org/officeDocument/2006/bibliography"/>
   </ds:schemaRefs>

</xml_diff>